<commit_message>
DP201 Github issues resolved
</commit_message>
<xml_diff>
--- a/Labfiles/Starter/DP-201.3/DP-201-Lab03_Ex02_Ta01.docx
+++ b/Labfiles/Starter/DP-201.3/DP-201-Lab03_Ex02_Ta01.docx
@@ -131,23 +131,7 @@
           <w:rFonts w:ascii="Segoe UI" w:hAnsi="Segoe UI" w:cs="Segoe UI"/>
           <w:b/>
         </w:rPr>
-        <w:t xml:space="preserve">Build a </w:t>
-      </w:r>
-      <w:proofErr w:type="gramStart"/>
-      <w:r>
-        <w:rPr>
-          <w:rFonts w:ascii="Segoe UI" w:hAnsi="Segoe UI" w:cs="Segoe UI"/>
-          <w:b/>
-        </w:rPr>
-        <w:t>high level</w:t>
-      </w:r>
-      <w:proofErr w:type="gramEnd"/>
-      <w:r>
-        <w:rPr>
-          <w:rFonts w:ascii="Segoe UI" w:hAnsi="Segoe UI" w:cs="Segoe UI"/>
-          <w:b/>
-        </w:rPr>
-        <w:t xml:space="preserve"> Architecture that reflects </w:t>
+        <w:t xml:space="preserve">Build a high level Architecture that reflects </w:t>
       </w:r>
       <w:r>
         <w:rPr>
@@ -369,164 +353,20 @@
                 <w:rFonts w:ascii="Segoe UI" w:hAnsi="Segoe UI" w:cs="Segoe UI"/>
               </w:rPr>
             </w:pPr>
-            <w:r>
-              <w:rPr>
-                <w:noProof/>
-              </w:rPr>
-              <w:drawing>
-                <wp:anchor distT="0" distB="0" distL="114300" distR="114300" simplePos="0" relativeHeight="251807744" behindDoc="0" locked="0" layoutInCell="1" allowOverlap="1" wp14:anchorId="71CC82DE" wp14:editId="4DC56EAA">
-                  <wp:simplePos x="0" y="0"/>
-                  <wp:positionH relativeFrom="column">
-                    <wp:posOffset>1678940</wp:posOffset>
-                  </wp:positionH>
-                  <wp:positionV relativeFrom="paragraph">
-                    <wp:posOffset>-304799</wp:posOffset>
-                  </wp:positionV>
-                  <wp:extent cx="276225" cy="2124393"/>
-                  <wp:effectExtent l="0" t="0" r="0" b="0"/>
-                  <wp:wrapNone/>
-                  <wp:docPr id="64" name="Picture 64"/>
-                  <wp:cNvGraphicFramePr>
-                    <a:graphicFrameLocks xmlns:a="http://schemas.openxmlformats.org/drawingml/2006/main" noChangeAspect="1"/>
-                  </wp:cNvGraphicFramePr>
-                  <a:graphic xmlns:a="http://schemas.openxmlformats.org/drawingml/2006/main">
-                    <a:graphicData uri="http://schemas.openxmlformats.org/drawingml/2006/picture">
-                      <pic:pic xmlns:pic="http://schemas.openxmlformats.org/drawingml/2006/picture">
-                        <pic:nvPicPr>
-                          <pic:cNvPr id="0" name="Picture 40"/>
-                          <pic:cNvPicPr>
-                            <a:picLocks noChangeAspect="1" noChangeArrowheads="1"/>
-                          </pic:cNvPicPr>
-                        </pic:nvPicPr>
-                        <pic:blipFill>
-                          <a:blip r:embed="rId5">
-                            <a:extLst>
-                              <a:ext uri="{28A0092B-C50C-407E-A947-70E740481C1C}">
-                                <a14:useLocalDpi xmlns:a14="http://schemas.microsoft.com/office/drawing/2010/main" val="0"/>
-                              </a:ext>
-                            </a:extLst>
-                          </a:blip>
-                          <a:srcRect/>
-                          <a:stretch>
-                            <a:fillRect/>
-                          </a:stretch>
-                        </pic:blipFill>
-                        <pic:spPr bwMode="auto">
-                          <a:xfrm rot="5400000">
-                            <a:off x="0" y="0"/>
-                            <a:ext cx="276225" cy="2124393"/>
-                          </a:xfrm>
-                          <a:prstGeom prst="rect">
-                            <a:avLst/>
-                          </a:prstGeom>
-                          <a:noFill/>
-                          <a:ln>
-                            <a:noFill/>
-                          </a:ln>
-                        </pic:spPr>
-                      </pic:pic>
-                    </a:graphicData>
-                  </a:graphic>
-                  <wp14:sizeRelH relativeFrom="margin">
-                    <wp14:pctWidth>0</wp14:pctWidth>
-                  </wp14:sizeRelH>
-                  <wp14:sizeRelV relativeFrom="margin">
-                    <wp14:pctHeight>0</wp14:pctHeight>
-                  </wp14:sizeRelV>
-                </wp:anchor>
-              </w:drawing>
-            </w:r>
-          </w:p>
-          <w:p>
-            <w:pPr>
-              <w:rPr>
-                <w:rFonts w:ascii="Segoe UI" w:hAnsi="Segoe UI" w:cs="Segoe UI"/>
-              </w:rPr>
-            </w:pPr>
-          </w:p>
-          <w:p>
-            <w:pPr>
-              <w:rPr>
-                <w:rFonts w:ascii="Segoe UI" w:hAnsi="Segoe UI" w:cs="Segoe UI"/>
-              </w:rPr>
-            </w:pPr>
-            <w:r>
-              <w:rPr>
-                <w:noProof/>
-              </w:rPr>
-              <w:drawing>
-                <wp:anchor distT="0" distB="0" distL="114300" distR="114300" simplePos="0" relativeHeight="251808768" behindDoc="0" locked="0" layoutInCell="1" allowOverlap="1" wp14:anchorId="2A335EE1" wp14:editId="163B3C1F">
-                  <wp:simplePos x="0" y="0"/>
-                  <wp:positionH relativeFrom="column">
-                    <wp:posOffset>42545</wp:posOffset>
-                  </wp:positionH>
-                  <wp:positionV relativeFrom="paragraph">
-                    <wp:posOffset>67316</wp:posOffset>
-                  </wp:positionV>
-                  <wp:extent cx="897898" cy="704850"/>
-                  <wp:effectExtent l="0" t="0" r="0" b="0"/>
-                  <wp:wrapThrough wrapText="bothSides">
-                    <wp:wrapPolygon edited="0">
-                      <wp:start x="7332" y="0"/>
-                      <wp:lineTo x="0" y="7005"/>
-                      <wp:lineTo x="0" y="16346"/>
-                      <wp:lineTo x="13290" y="18681"/>
-                      <wp:lineTo x="15123" y="21016"/>
-                      <wp:lineTo x="15581" y="21016"/>
-                      <wp:lineTo x="20622" y="21016"/>
-                      <wp:lineTo x="21081" y="19849"/>
-                      <wp:lineTo x="21081" y="12259"/>
-                      <wp:lineTo x="16040" y="9341"/>
-                      <wp:lineTo x="16040" y="4670"/>
-                      <wp:lineTo x="11915" y="0"/>
-                      <wp:lineTo x="7332" y="0"/>
-                    </wp:wrapPolygon>
-                  </wp:wrapThrough>
-                  <wp:docPr id="41" name="Picture 41"/>
-                  <wp:cNvGraphicFramePr>
-                    <a:graphicFrameLocks xmlns:a="http://schemas.openxmlformats.org/drawingml/2006/main" noChangeAspect="1"/>
-                  </wp:cNvGraphicFramePr>
-                  <a:graphic xmlns:a="http://schemas.openxmlformats.org/drawingml/2006/main">
-                    <a:graphicData uri="http://schemas.openxmlformats.org/drawingml/2006/picture">
-                      <pic:pic xmlns:pic="http://schemas.openxmlformats.org/drawingml/2006/picture">
-                        <pic:nvPicPr>
-                          <pic:cNvPr id="0" name="Picture 7"/>
-                          <pic:cNvPicPr>
-                            <a:picLocks noChangeAspect="1" noChangeArrowheads="1"/>
-                          </pic:cNvPicPr>
-                        </pic:nvPicPr>
-                        <pic:blipFill>
-                          <a:blip r:embed="rId6" cstate="print">
-                            <a:extLst>
-                              <a:ext uri="{28A0092B-C50C-407E-A947-70E740481C1C}">
-                                <a14:useLocalDpi xmlns:a14="http://schemas.microsoft.com/office/drawing/2010/main" val="0"/>
-                              </a:ext>
-                            </a:extLst>
-                          </a:blip>
-                          <a:srcRect/>
-                          <a:stretch>
-                            <a:fillRect/>
-                          </a:stretch>
-                        </pic:blipFill>
-                        <pic:spPr bwMode="auto">
-                          <a:xfrm>
-                            <a:off x="0" y="0"/>
-                            <a:ext cx="897898" cy="704850"/>
-                          </a:xfrm>
-                          <a:prstGeom prst="rect">
-                            <a:avLst/>
-                          </a:prstGeom>
-                          <a:noFill/>
-                          <a:ln>
-                            <a:noFill/>
-                          </a:ln>
-                        </pic:spPr>
-                      </pic:pic>
-                    </a:graphicData>
-                  </a:graphic>
-                </wp:anchor>
-              </w:drawing>
-            </w:r>
+          </w:p>
+          <w:p>
+            <w:pPr>
+              <w:rPr>
+                <w:rFonts w:ascii="Segoe UI" w:hAnsi="Segoe UI" w:cs="Segoe UI"/>
+              </w:rPr>
+            </w:pPr>
+          </w:p>
+          <w:p>
+            <w:pPr>
+              <w:rPr>
+                <w:rFonts w:ascii="Segoe UI" w:hAnsi="Segoe UI" w:cs="Segoe UI"/>
+              </w:rPr>
+            </w:pPr>
           </w:p>
           <w:p>
             <w:pPr>
@@ -581,67 +421,6 @@
                 <w:rFonts w:ascii="Segoe UI" w:hAnsi="Segoe UI" w:cs="Segoe UI"/>
               </w:rPr>
             </w:pPr>
-            <w:r>
-              <w:rPr>
-                <w:noProof/>
-              </w:rPr>
-              <w:drawing>
-                <wp:anchor distT="0" distB="0" distL="114300" distR="114300" simplePos="0" relativeHeight="251809792" behindDoc="0" locked="0" layoutInCell="1" allowOverlap="1" wp14:anchorId="11B3C3F4" wp14:editId="118A34CA">
-                  <wp:simplePos x="0" y="0"/>
-                  <wp:positionH relativeFrom="column">
-                    <wp:posOffset>561975</wp:posOffset>
-                  </wp:positionH>
-                  <wp:positionV relativeFrom="paragraph">
-                    <wp:posOffset>370205</wp:posOffset>
-                  </wp:positionV>
-                  <wp:extent cx="781050" cy="781050"/>
-                  <wp:effectExtent l="0" t="0" r="0" b="0"/>
-                  <wp:wrapNone/>
-                  <wp:docPr id="65" name="Picture 65"/>
-                  <wp:cNvGraphicFramePr>
-                    <a:graphicFrameLocks xmlns:a="http://schemas.openxmlformats.org/drawingml/2006/main" noChangeAspect="1"/>
-                  </wp:cNvGraphicFramePr>
-                  <a:graphic xmlns:a="http://schemas.openxmlformats.org/drawingml/2006/main">
-                    <a:graphicData uri="http://schemas.openxmlformats.org/drawingml/2006/picture">
-                      <pic:pic xmlns:pic="http://schemas.openxmlformats.org/drawingml/2006/picture">
-                        <pic:nvPicPr>
-                          <pic:cNvPr id="0" name="Picture 25"/>
-                          <pic:cNvPicPr>
-                            <a:picLocks noChangeAspect="1" noChangeArrowheads="1"/>
-                          </pic:cNvPicPr>
-                        </pic:nvPicPr>
-                        <pic:blipFill>
-                          <a:blip r:embed="rId7" cstate="print">
-                            <a:extLst>
-                              <a:ext uri="{28A0092B-C50C-407E-A947-70E740481C1C}">
-                                <a14:useLocalDpi xmlns:a14="http://schemas.microsoft.com/office/drawing/2010/main" val="0"/>
-                              </a:ext>
-                            </a:extLst>
-                          </a:blip>
-                          <a:srcRect/>
-                          <a:stretch>
-                            <a:fillRect/>
-                          </a:stretch>
-                        </pic:blipFill>
-                        <pic:spPr bwMode="auto">
-                          <a:xfrm>
-                            <a:off x="0" y="0"/>
-                            <a:ext cx="781050" cy="781050"/>
-                          </a:xfrm>
-                          <a:prstGeom prst="rect">
-                            <a:avLst/>
-                          </a:prstGeom>
-                          <a:noFill/>
-                          <a:ln>
-                            <a:noFill/>
-                          </a:ln>
-                        </pic:spPr>
-                      </pic:pic>
-                    </a:graphicData>
-                  </a:graphic>
-                </wp:anchor>
-              </w:drawing>
-            </w:r>
           </w:p>
         </w:tc>
         <w:tc>
@@ -676,8 +455,6 @@
           <w:rFonts w:ascii="Segoe UI" w:hAnsi="Segoe UI" w:cs="Segoe UI"/>
         </w:rPr>
       </w:pPr>
-      <w:bookmarkStart w:id="0" w:name="_GoBack"/>
-      <w:bookmarkEnd w:id="0"/>
     </w:p>
     <w:tbl>
       <w:tblPr>
@@ -1150,495 +927,92 @@
                 <w:rFonts w:ascii="Segoe UI" w:hAnsi="Segoe UI" w:cs="Segoe UI"/>
               </w:rPr>
             </w:pPr>
-            <w:r>
-              <w:rPr>
-                <w:noProof/>
-              </w:rPr>
-              <w:drawing>
-                <wp:anchor distT="0" distB="0" distL="114300" distR="114300" simplePos="0" relativeHeight="251766784" behindDoc="0" locked="0" layoutInCell="1" allowOverlap="1" wp14:anchorId="373BEFF4" wp14:editId="1171285A">
-                  <wp:simplePos x="0" y="0"/>
-                  <wp:positionH relativeFrom="column">
-                    <wp:posOffset>33020</wp:posOffset>
-                  </wp:positionH>
-                  <wp:positionV relativeFrom="paragraph">
-                    <wp:posOffset>23495</wp:posOffset>
-                  </wp:positionV>
-                  <wp:extent cx="897898" cy="704850"/>
-                  <wp:effectExtent l="0" t="0" r="0" b="0"/>
-                  <wp:wrapThrough wrapText="bothSides">
-                    <wp:wrapPolygon edited="0">
-                      <wp:start x="7332" y="0"/>
-                      <wp:lineTo x="0" y="7005"/>
-                      <wp:lineTo x="0" y="16346"/>
-                      <wp:lineTo x="13290" y="18681"/>
-                      <wp:lineTo x="15123" y="21016"/>
-                      <wp:lineTo x="15581" y="21016"/>
-                      <wp:lineTo x="20622" y="21016"/>
-                      <wp:lineTo x="21081" y="19849"/>
-                      <wp:lineTo x="21081" y="12259"/>
-                      <wp:lineTo x="16040" y="9341"/>
-                      <wp:lineTo x="16040" y="4670"/>
-                      <wp:lineTo x="11915" y="0"/>
-                      <wp:lineTo x="7332" y="0"/>
-                    </wp:wrapPolygon>
-                  </wp:wrapThrough>
-                  <wp:docPr id="71" name="Picture 71"/>
-                  <wp:cNvGraphicFramePr>
-                    <a:graphicFrameLocks xmlns:a="http://schemas.openxmlformats.org/drawingml/2006/main" noChangeAspect="1"/>
-                  </wp:cNvGraphicFramePr>
-                  <a:graphic xmlns:a="http://schemas.openxmlformats.org/drawingml/2006/main">
-                    <a:graphicData uri="http://schemas.openxmlformats.org/drawingml/2006/picture">
-                      <pic:pic xmlns:pic="http://schemas.openxmlformats.org/drawingml/2006/picture">
-                        <pic:nvPicPr>
-                          <pic:cNvPr id="0" name="Picture 7"/>
-                          <pic:cNvPicPr>
-                            <a:picLocks noChangeAspect="1" noChangeArrowheads="1"/>
-                          </pic:cNvPicPr>
-                        </pic:nvPicPr>
-                        <pic:blipFill>
-                          <a:blip r:embed="rId6" cstate="print">
-                            <a:extLst>
-                              <a:ext uri="{28A0092B-C50C-407E-A947-70E740481C1C}">
-                                <a14:useLocalDpi xmlns:a14="http://schemas.microsoft.com/office/drawing/2010/main" val="0"/>
-                              </a:ext>
-                            </a:extLst>
-                          </a:blip>
-                          <a:srcRect/>
-                          <a:stretch>
-                            <a:fillRect/>
-                          </a:stretch>
-                        </pic:blipFill>
-                        <pic:spPr bwMode="auto">
-                          <a:xfrm>
-                            <a:off x="0" y="0"/>
-                            <a:ext cx="897898" cy="704850"/>
-                          </a:xfrm>
-                          <a:prstGeom prst="rect">
-                            <a:avLst/>
-                          </a:prstGeom>
-                          <a:noFill/>
-                          <a:ln>
-                            <a:noFill/>
-                          </a:ln>
-                        </pic:spPr>
-                      </pic:pic>
-                    </a:graphicData>
-                  </a:graphic>
-                </wp:anchor>
-              </w:drawing>
-            </w:r>
-          </w:p>
-          <w:p>
-            <w:pPr>
-              <w:rPr>
-                <w:rFonts w:ascii="Segoe UI" w:hAnsi="Segoe UI" w:cs="Segoe UI"/>
-              </w:rPr>
-            </w:pPr>
-          </w:p>
-          <w:p>
-            <w:pPr>
-              <w:rPr>
-                <w:rFonts w:ascii="Segoe UI" w:hAnsi="Segoe UI" w:cs="Segoe UI"/>
-              </w:rPr>
-            </w:pPr>
-          </w:p>
-          <w:p>
-            <w:pPr>
-              <w:rPr>
-                <w:rFonts w:ascii="Segoe UI" w:hAnsi="Segoe UI" w:cs="Segoe UI"/>
-              </w:rPr>
-            </w:pPr>
-          </w:p>
-          <w:p>
-            <w:pPr>
-              <w:rPr>
-                <w:rFonts w:ascii="Segoe UI" w:hAnsi="Segoe UI" w:cs="Segoe UI"/>
-              </w:rPr>
-            </w:pPr>
-          </w:p>
-          <w:p>
-            <w:pPr>
-              <w:rPr>
-                <w:rFonts w:ascii="Segoe UI" w:hAnsi="Segoe UI" w:cs="Segoe UI"/>
-              </w:rPr>
-            </w:pPr>
-          </w:p>
-          <w:p>
-            <w:pPr>
-              <w:rPr>
-                <w:rFonts w:ascii="Segoe UI" w:hAnsi="Segoe UI" w:cs="Segoe UI"/>
-              </w:rPr>
-            </w:pPr>
-          </w:p>
-          <w:p>
-            <w:pPr>
-              <w:rPr>
-                <w:rFonts w:ascii="Segoe UI" w:hAnsi="Segoe UI" w:cs="Segoe UI"/>
-              </w:rPr>
-            </w:pPr>
-          </w:p>
-          <w:p>
-            <w:pPr>
-              <w:rPr>
-                <w:rFonts w:ascii="Segoe UI" w:hAnsi="Segoe UI" w:cs="Segoe UI"/>
-              </w:rPr>
-            </w:pPr>
-          </w:p>
-          <w:p>
-            <w:pPr>
-              <w:rPr>
-                <w:rFonts w:ascii="Segoe UI" w:hAnsi="Segoe UI" w:cs="Segoe UI"/>
-              </w:rPr>
-            </w:pPr>
-            <w:r>
-              <w:rPr>
-                <w:rFonts w:ascii="Segoe UI" w:hAnsi="Segoe UI" w:cs="Segoe UI"/>
-                <w:noProof/>
-              </w:rPr>
-              <w:drawing>
-                <wp:anchor distT="0" distB="0" distL="114300" distR="114300" simplePos="0" relativeHeight="251771904" behindDoc="0" locked="0" layoutInCell="1" allowOverlap="1" wp14:anchorId="4C65B88F" wp14:editId="2D95113B">
-                  <wp:simplePos x="0" y="0"/>
-                  <wp:positionH relativeFrom="column">
-                    <wp:posOffset>1700053</wp:posOffset>
-                  </wp:positionH>
-                  <wp:positionV relativeFrom="paragraph">
-                    <wp:posOffset>59215</wp:posOffset>
-                  </wp:positionV>
-                  <wp:extent cx="276225" cy="1933892"/>
-                  <wp:effectExtent l="0" t="0" r="0" b="0"/>
-                  <wp:wrapNone/>
-                  <wp:docPr id="81" name="Picture 81"/>
-                  <wp:cNvGraphicFramePr>
-                    <a:graphicFrameLocks xmlns:a="http://schemas.openxmlformats.org/drawingml/2006/main" noChangeAspect="1"/>
-                  </wp:cNvGraphicFramePr>
-                  <a:graphic xmlns:a="http://schemas.openxmlformats.org/drawingml/2006/main">
-                    <a:graphicData uri="http://schemas.openxmlformats.org/drawingml/2006/picture">
-                      <pic:pic xmlns:pic="http://schemas.openxmlformats.org/drawingml/2006/picture">
-                        <pic:nvPicPr>
-                          <pic:cNvPr id="0" name="Picture 40"/>
-                          <pic:cNvPicPr>
-                            <a:picLocks noChangeAspect="1" noChangeArrowheads="1"/>
-                          </pic:cNvPicPr>
-                        </pic:nvPicPr>
-                        <pic:blipFill>
-                          <a:blip r:embed="rId5">
-                            <a:extLst>
-                              <a:ext uri="{28A0092B-C50C-407E-A947-70E740481C1C}">
-                                <a14:useLocalDpi xmlns:a14="http://schemas.microsoft.com/office/drawing/2010/main" val="0"/>
-                              </a:ext>
-                            </a:extLst>
-                          </a:blip>
-                          <a:srcRect/>
-                          <a:stretch>
-                            <a:fillRect/>
-                          </a:stretch>
-                        </pic:blipFill>
-                        <pic:spPr bwMode="auto">
-                          <a:xfrm rot="5400000">
-                            <a:off x="0" y="0"/>
-                            <a:ext cx="276632" cy="1936740"/>
-                          </a:xfrm>
-                          <a:prstGeom prst="rect">
-                            <a:avLst/>
-                          </a:prstGeom>
-                          <a:noFill/>
-                          <a:ln>
-                            <a:noFill/>
-                          </a:ln>
-                        </pic:spPr>
-                      </pic:pic>
-                    </a:graphicData>
-                  </a:graphic>
-                  <wp14:sizeRelH relativeFrom="margin">
-                    <wp14:pctWidth>0</wp14:pctWidth>
-                  </wp14:sizeRelH>
-                  <wp14:sizeRelV relativeFrom="margin">
-                    <wp14:pctHeight>0</wp14:pctHeight>
-                  </wp14:sizeRelV>
-                </wp:anchor>
-              </w:drawing>
-            </w:r>
-            <w:r>
-              <w:rPr>
-                <w:rFonts w:ascii="Segoe UI" w:hAnsi="Segoe UI" w:cs="Segoe UI"/>
-                <w:noProof/>
-              </w:rPr>
-              <w:drawing>
-                <wp:anchor distT="0" distB="0" distL="114300" distR="114300" simplePos="0" relativeHeight="251776000" behindDoc="0" locked="0" layoutInCell="1" allowOverlap="1" wp14:anchorId="30006047" wp14:editId="5C0C6279">
-                  <wp:simplePos x="0" y="0"/>
-                  <wp:positionH relativeFrom="column">
-                    <wp:posOffset>5099050</wp:posOffset>
-                  </wp:positionH>
-                  <wp:positionV relativeFrom="paragraph">
-                    <wp:posOffset>695960</wp:posOffset>
-                  </wp:positionV>
-                  <wp:extent cx="781050" cy="781050"/>
-                  <wp:effectExtent l="0" t="0" r="0" b="0"/>
-                  <wp:wrapNone/>
-                  <wp:docPr id="85" name="Picture 85"/>
-                  <wp:cNvGraphicFramePr>
-                    <a:graphicFrameLocks xmlns:a="http://schemas.openxmlformats.org/drawingml/2006/main" noChangeAspect="1"/>
-                  </wp:cNvGraphicFramePr>
-                  <a:graphic xmlns:a="http://schemas.openxmlformats.org/drawingml/2006/main">
-                    <a:graphicData uri="http://schemas.openxmlformats.org/drawingml/2006/picture">
-                      <pic:pic xmlns:pic="http://schemas.openxmlformats.org/drawingml/2006/picture">
-                        <pic:nvPicPr>
-                          <pic:cNvPr id="0" name="Picture 5"/>
-                          <pic:cNvPicPr>
-                            <a:picLocks noChangeAspect="1" noChangeArrowheads="1"/>
-                          </pic:cNvPicPr>
-                        </pic:nvPicPr>
-                        <pic:blipFill>
-                          <a:blip r:embed="rId8" cstate="print">
-                            <a:extLst>
-                              <a:ext uri="{28A0092B-C50C-407E-A947-70E740481C1C}">
-                                <a14:useLocalDpi xmlns:a14="http://schemas.microsoft.com/office/drawing/2010/main" val="0"/>
-                              </a:ext>
-                            </a:extLst>
-                          </a:blip>
-                          <a:srcRect/>
-                          <a:stretch>
-                            <a:fillRect/>
-                          </a:stretch>
-                        </pic:blipFill>
-                        <pic:spPr bwMode="auto">
-                          <a:xfrm>
-                            <a:off x="0" y="0"/>
-                            <a:ext cx="781050" cy="781050"/>
-                          </a:xfrm>
-                          <a:prstGeom prst="rect">
-                            <a:avLst/>
-                          </a:prstGeom>
-                          <a:noFill/>
-                          <a:ln>
-                            <a:noFill/>
-                          </a:ln>
-                        </pic:spPr>
-                      </pic:pic>
-                    </a:graphicData>
-                  </a:graphic>
-                </wp:anchor>
-              </w:drawing>
-            </w:r>
-            <w:r>
-              <w:rPr>
-                <w:rFonts w:ascii="Segoe UI" w:hAnsi="Segoe UI" w:cs="Segoe UI"/>
-                <w:noProof/>
-              </w:rPr>
-              <w:drawing>
-                <wp:anchor distT="0" distB="0" distL="114300" distR="114300" simplePos="0" relativeHeight="251774976" behindDoc="0" locked="0" layoutInCell="1" allowOverlap="1" wp14:anchorId="7273FB89" wp14:editId="1C53F5E0">
-                  <wp:simplePos x="0" y="0"/>
-                  <wp:positionH relativeFrom="column">
-                    <wp:posOffset>2784475</wp:posOffset>
-                  </wp:positionH>
-                  <wp:positionV relativeFrom="paragraph">
-                    <wp:posOffset>743585</wp:posOffset>
-                  </wp:positionV>
-                  <wp:extent cx="647700" cy="571500"/>
-                  <wp:effectExtent l="0" t="0" r="0" b="0"/>
-                  <wp:wrapNone/>
-                  <wp:docPr id="84" name="Picture 84"/>
-                  <wp:cNvGraphicFramePr>
-                    <a:graphicFrameLocks xmlns:a="http://schemas.openxmlformats.org/drawingml/2006/main" noChangeAspect="1"/>
-                  </wp:cNvGraphicFramePr>
-                  <a:graphic xmlns:a="http://schemas.openxmlformats.org/drawingml/2006/main">
-                    <a:graphicData uri="http://schemas.openxmlformats.org/drawingml/2006/picture">
-                      <pic:pic xmlns:pic="http://schemas.openxmlformats.org/drawingml/2006/picture">
-                        <pic:nvPicPr>
-                          <pic:cNvPr id="0" name="Picture 3"/>
-                          <pic:cNvPicPr>
-                            <a:picLocks noChangeAspect="1" noChangeArrowheads="1"/>
-                          </pic:cNvPicPr>
-                        </pic:nvPicPr>
-                        <pic:blipFill>
-                          <a:blip r:embed="rId9" cstate="print">
-                            <a:extLst>
-                              <a:ext uri="{28A0092B-C50C-407E-A947-70E740481C1C}">
-                                <a14:useLocalDpi xmlns:a14="http://schemas.microsoft.com/office/drawing/2010/main" val="0"/>
-                              </a:ext>
-                            </a:extLst>
-                          </a:blip>
-                          <a:srcRect/>
-                          <a:stretch>
-                            <a:fillRect/>
-                          </a:stretch>
-                        </pic:blipFill>
-                        <pic:spPr bwMode="auto">
-                          <a:xfrm>
-                            <a:off x="0" y="0"/>
-                            <a:ext cx="647700" cy="571500"/>
-                          </a:xfrm>
-                          <a:prstGeom prst="rect">
-                            <a:avLst/>
-                          </a:prstGeom>
-                          <a:noFill/>
-                          <a:ln>
-                            <a:noFill/>
-                          </a:ln>
-                        </pic:spPr>
-                      </pic:pic>
-                    </a:graphicData>
-                  </a:graphic>
-                  <wp14:sizeRelH relativeFrom="margin">
-                    <wp14:pctWidth>0</wp14:pctWidth>
-                  </wp14:sizeRelH>
-                  <wp14:sizeRelV relativeFrom="margin">
-                    <wp14:pctHeight>0</wp14:pctHeight>
-                  </wp14:sizeRelV>
-                </wp:anchor>
-              </w:drawing>
-            </w:r>
-            <w:r>
-              <w:rPr>
-                <w:rFonts w:ascii="Segoe UI" w:hAnsi="Segoe UI" w:cs="Segoe UI"/>
-                <w:noProof/>
-              </w:rPr>
-              <w:drawing>
-                <wp:anchor distT="0" distB="0" distL="114300" distR="114300" simplePos="0" relativeHeight="251772928" behindDoc="0" locked="0" layoutInCell="1" allowOverlap="1" wp14:anchorId="67A533A9" wp14:editId="4277D804">
-                  <wp:simplePos x="0" y="0"/>
-                  <wp:positionH relativeFrom="column">
-                    <wp:posOffset>4198620</wp:posOffset>
-                  </wp:positionH>
-                  <wp:positionV relativeFrom="paragraph">
-                    <wp:posOffset>223520</wp:posOffset>
-                  </wp:positionV>
-                  <wp:extent cx="275590" cy="1657350"/>
-                  <wp:effectExtent l="0" t="0" r="0" b="5080"/>
-                  <wp:wrapNone/>
-                  <wp:docPr id="82" name="Picture 82"/>
-                  <wp:cNvGraphicFramePr>
-                    <a:graphicFrameLocks xmlns:a="http://schemas.openxmlformats.org/drawingml/2006/main" noChangeAspect="1"/>
-                  </wp:cNvGraphicFramePr>
-                  <a:graphic xmlns:a="http://schemas.openxmlformats.org/drawingml/2006/main">
-                    <a:graphicData uri="http://schemas.openxmlformats.org/drawingml/2006/picture">
-                      <pic:pic xmlns:pic="http://schemas.openxmlformats.org/drawingml/2006/picture">
-                        <pic:nvPicPr>
-                          <pic:cNvPr id="0" name="Picture 40"/>
-                          <pic:cNvPicPr>
-                            <a:picLocks noChangeAspect="1" noChangeArrowheads="1"/>
-                          </pic:cNvPicPr>
-                        </pic:nvPicPr>
-                        <pic:blipFill>
-                          <a:blip r:embed="rId5">
-                            <a:extLst>
-                              <a:ext uri="{28A0092B-C50C-407E-A947-70E740481C1C}">
-                                <a14:useLocalDpi xmlns:a14="http://schemas.microsoft.com/office/drawing/2010/main" val="0"/>
-                              </a:ext>
-                            </a:extLst>
-                          </a:blip>
-                          <a:srcRect/>
-                          <a:stretch>
-                            <a:fillRect/>
-                          </a:stretch>
-                        </pic:blipFill>
-                        <pic:spPr bwMode="auto">
-                          <a:xfrm rot="5400000">
-                            <a:off x="0" y="0"/>
-                            <a:ext cx="275590" cy="1657350"/>
-                          </a:xfrm>
-                          <a:prstGeom prst="rect">
-                            <a:avLst/>
-                          </a:prstGeom>
-                          <a:noFill/>
-                          <a:ln>
-                            <a:noFill/>
-                          </a:ln>
-                        </pic:spPr>
-                      </pic:pic>
-                    </a:graphicData>
-                  </a:graphic>
-                  <wp14:sizeRelH relativeFrom="margin">
-                    <wp14:pctWidth>0</wp14:pctWidth>
-                  </wp14:sizeRelH>
-                  <wp14:sizeRelV relativeFrom="margin">
-                    <wp14:pctHeight>0</wp14:pctHeight>
-                  </wp14:sizeRelV>
-                </wp:anchor>
-              </w:drawing>
-            </w:r>
-          </w:p>
-          <w:p>
-            <w:pPr>
-              <w:rPr>
-                <w:rFonts w:ascii="Segoe UI" w:hAnsi="Segoe UI" w:cs="Segoe UI"/>
-              </w:rPr>
-            </w:pPr>
-          </w:p>
-          <w:p>
-            <w:pPr>
-              <w:rPr>
-                <w:rFonts w:ascii="Segoe UI" w:hAnsi="Segoe UI" w:cs="Segoe UI"/>
-              </w:rPr>
-            </w:pPr>
-          </w:p>
-          <w:p>
-            <w:pPr>
-              <w:rPr>
-                <w:rFonts w:ascii="Segoe UI" w:hAnsi="Segoe UI" w:cs="Segoe UI"/>
-              </w:rPr>
-            </w:pPr>
-            <w:r>
-              <w:rPr>
-                <w:rFonts w:ascii="Segoe UI" w:hAnsi="Segoe UI" w:cs="Segoe UI"/>
-                <w:noProof/>
-              </w:rPr>
-              <w:drawing>
-                <wp:anchor distT="0" distB="0" distL="114300" distR="114300" simplePos="0" relativeHeight="251773952" behindDoc="0" locked="0" layoutInCell="1" allowOverlap="1" wp14:anchorId="0879A267" wp14:editId="0652057C">
-                  <wp:simplePos x="0" y="0"/>
-                  <wp:positionH relativeFrom="column">
-                    <wp:posOffset>60325</wp:posOffset>
-                  </wp:positionH>
-                  <wp:positionV relativeFrom="paragraph">
-                    <wp:posOffset>71755</wp:posOffset>
-                  </wp:positionV>
-                  <wp:extent cx="781050" cy="781050"/>
-                  <wp:effectExtent l="0" t="0" r="0" b="0"/>
-                  <wp:wrapNone/>
-                  <wp:docPr id="83" name="Picture 83"/>
-                  <wp:cNvGraphicFramePr>
-                    <a:graphicFrameLocks xmlns:a="http://schemas.openxmlformats.org/drawingml/2006/main" noChangeAspect="1"/>
-                  </wp:cNvGraphicFramePr>
-                  <a:graphic xmlns:a="http://schemas.openxmlformats.org/drawingml/2006/main">
-                    <a:graphicData uri="http://schemas.openxmlformats.org/drawingml/2006/picture">
-                      <pic:pic xmlns:pic="http://schemas.openxmlformats.org/drawingml/2006/picture">
-                        <pic:nvPicPr>
-                          <pic:cNvPr id="0" name="Picture 1"/>
-                          <pic:cNvPicPr>
-                            <a:picLocks noChangeAspect="1" noChangeArrowheads="1"/>
-                          </pic:cNvPicPr>
-                        </pic:nvPicPr>
-                        <pic:blipFill>
-                          <a:blip r:embed="rId10" cstate="print">
-                            <a:extLst>
-                              <a:ext uri="{28A0092B-C50C-407E-A947-70E740481C1C}">
-                                <a14:useLocalDpi xmlns:a14="http://schemas.microsoft.com/office/drawing/2010/main" val="0"/>
-                              </a:ext>
-                            </a:extLst>
-                          </a:blip>
-                          <a:srcRect/>
-                          <a:stretch>
-                            <a:fillRect/>
-                          </a:stretch>
-                        </pic:blipFill>
-                        <pic:spPr bwMode="auto">
-                          <a:xfrm>
-                            <a:off x="0" y="0"/>
-                            <a:ext cx="781050" cy="781050"/>
-                          </a:xfrm>
-                          <a:prstGeom prst="rect">
-                            <a:avLst/>
-                          </a:prstGeom>
-                          <a:noFill/>
-                          <a:ln>
-                            <a:noFill/>
-                          </a:ln>
-                        </pic:spPr>
-                      </pic:pic>
-                    </a:graphicData>
-                  </a:graphic>
-                </wp:anchor>
-              </w:drawing>
-            </w:r>
+          </w:p>
+          <w:p>
+            <w:pPr>
+              <w:rPr>
+                <w:rFonts w:ascii="Segoe UI" w:hAnsi="Segoe UI" w:cs="Segoe UI"/>
+              </w:rPr>
+            </w:pPr>
+          </w:p>
+          <w:p>
+            <w:pPr>
+              <w:rPr>
+                <w:rFonts w:ascii="Segoe UI" w:hAnsi="Segoe UI" w:cs="Segoe UI"/>
+              </w:rPr>
+            </w:pPr>
+          </w:p>
+          <w:p>
+            <w:pPr>
+              <w:rPr>
+                <w:rFonts w:ascii="Segoe UI" w:hAnsi="Segoe UI" w:cs="Segoe UI"/>
+              </w:rPr>
+            </w:pPr>
+          </w:p>
+          <w:p>
+            <w:pPr>
+              <w:rPr>
+                <w:rFonts w:ascii="Segoe UI" w:hAnsi="Segoe UI" w:cs="Segoe UI"/>
+              </w:rPr>
+            </w:pPr>
+          </w:p>
+          <w:p>
+            <w:pPr>
+              <w:rPr>
+                <w:rFonts w:ascii="Segoe UI" w:hAnsi="Segoe UI" w:cs="Segoe UI"/>
+              </w:rPr>
+            </w:pPr>
+          </w:p>
+          <w:p>
+            <w:pPr>
+              <w:rPr>
+                <w:rFonts w:ascii="Segoe UI" w:hAnsi="Segoe UI" w:cs="Segoe UI"/>
+              </w:rPr>
+            </w:pPr>
+          </w:p>
+          <w:p>
+            <w:pPr>
+              <w:rPr>
+                <w:rFonts w:ascii="Segoe UI" w:hAnsi="Segoe UI" w:cs="Segoe UI"/>
+              </w:rPr>
+            </w:pPr>
+          </w:p>
+          <w:p>
+            <w:pPr>
+              <w:rPr>
+                <w:rFonts w:ascii="Segoe UI" w:hAnsi="Segoe UI" w:cs="Segoe UI"/>
+              </w:rPr>
+            </w:pPr>
+          </w:p>
+          <w:p>
+            <w:pPr>
+              <w:rPr>
+                <w:rFonts w:ascii="Segoe UI" w:hAnsi="Segoe UI" w:cs="Segoe UI"/>
+              </w:rPr>
+            </w:pPr>
+          </w:p>
+          <w:p>
+            <w:pPr>
+              <w:rPr>
+                <w:rFonts w:ascii="Segoe UI" w:hAnsi="Segoe UI" w:cs="Segoe UI"/>
+              </w:rPr>
+            </w:pPr>
+          </w:p>
+          <w:p>
+            <w:pPr>
+              <w:rPr>
+                <w:rFonts w:ascii="Segoe UI" w:hAnsi="Segoe UI" w:cs="Segoe UI"/>
+              </w:rPr>
+            </w:pPr>
+          </w:p>
+          <w:p>
+            <w:pPr>
+              <w:rPr>
+                <w:rFonts w:ascii="Segoe UI" w:hAnsi="Segoe UI" w:cs="Segoe UI"/>
+              </w:rPr>
+            </w:pPr>
+            <w:bookmarkStart w:id="0" w:name="_GoBack"/>
+            <w:bookmarkEnd w:id="0"/>
           </w:p>
           <w:p>
             <w:pPr>
@@ -1691,6 +1065,7 @@
                 <w:rFonts w:ascii="Segoe UI" w:hAnsi="Segoe UI" w:cs="Segoe UI"/>
                 <w:noProof/>
               </w:rPr>
+              <w:lastRenderedPageBreak/>
               <w:drawing>
                 <wp:anchor distT="0" distB="0" distL="114300" distR="114300" simplePos="0" relativeHeight="251768832" behindDoc="0" locked="0" layoutInCell="1" allowOverlap="1" wp14:anchorId="3D25CDD3" wp14:editId="689EB395">
                   <wp:simplePos x="0" y="0"/>
@@ -1717,7 +1092,7 @@
                           </pic:cNvPicPr>
                         </pic:nvPicPr>
                         <pic:blipFill>
-                          <a:blip r:embed="rId11">
+                          <a:blip r:embed="rId7">
                             <a:extLst>
                               <a:ext uri="{28A0092B-C50C-407E-A947-70E740481C1C}">
                                 <a14:useLocalDpi xmlns:a14="http://schemas.microsoft.com/office/drawing/2010/main" val="0"/>
@@ -1775,7 +1150,7 @@
                           </pic:cNvPicPr>
                         </pic:nvPicPr>
                         <pic:blipFill>
-                          <a:blip r:embed="rId5">
+                          <a:blip r:embed="rId8">
                             <a:extLst>
                               <a:ext uri="{28A0092B-C50C-407E-A947-70E740481C1C}">
                                 <a14:useLocalDpi xmlns:a14="http://schemas.microsoft.com/office/drawing/2010/main" val="0"/>
@@ -1812,134 +1187,6 @@
                 </wp:anchor>
               </w:drawing>
             </w:r>
-            <w:r>
-              <w:rPr>
-                <w:noProof/>
-              </w:rPr>
-              <w:drawing>
-                <wp:anchor distT="0" distB="0" distL="114300" distR="114300" simplePos="0" relativeHeight="251762688" behindDoc="0" locked="0" layoutInCell="1" allowOverlap="1" wp14:anchorId="70524013" wp14:editId="0CF86DCB">
-                  <wp:simplePos x="0" y="0"/>
-                  <wp:positionH relativeFrom="column">
-                    <wp:posOffset>-459105</wp:posOffset>
-                  </wp:positionH>
-                  <wp:positionV relativeFrom="paragraph">
-                    <wp:posOffset>-561973</wp:posOffset>
-                  </wp:positionV>
-                  <wp:extent cx="276225" cy="2124393"/>
-                  <wp:effectExtent l="0" t="0" r="0" b="0"/>
-                  <wp:wrapNone/>
-                  <wp:docPr id="74" name="Picture 74"/>
-                  <wp:cNvGraphicFramePr>
-                    <a:graphicFrameLocks xmlns:a="http://schemas.openxmlformats.org/drawingml/2006/main" noChangeAspect="1"/>
-                  </wp:cNvGraphicFramePr>
-                  <a:graphic xmlns:a="http://schemas.openxmlformats.org/drawingml/2006/main">
-                    <a:graphicData uri="http://schemas.openxmlformats.org/drawingml/2006/picture">
-                      <pic:pic xmlns:pic="http://schemas.openxmlformats.org/drawingml/2006/picture">
-                        <pic:nvPicPr>
-                          <pic:cNvPr id="0" name="Picture 40"/>
-                          <pic:cNvPicPr>
-                            <a:picLocks noChangeAspect="1" noChangeArrowheads="1"/>
-                          </pic:cNvPicPr>
-                        </pic:nvPicPr>
-                        <pic:blipFill>
-                          <a:blip r:embed="rId5">
-                            <a:extLst>
-                              <a:ext uri="{28A0092B-C50C-407E-A947-70E740481C1C}">
-                                <a14:useLocalDpi xmlns:a14="http://schemas.microsoft.com/office/drawing/2010/main" val="0"/>
-                              </a:ext>
-                            </a:extLst>
-                          </a:blip>
-                          <a:srcRect/>
-                          <a:stretch>
-                            <a:fillRect/>
-                          </a:stretch>
-                        </pic:blipFill>
-                        <pic:spPr bwMode="auto">
-                          <a:xfrm rot="5400000">
-                            <a:off x="0" y="0"/>
-                            <a:ext cx="276225" cy="2124393"/>
-                          </a:xfrm>
-                          <a:prstGeom prst="rect">
-                            <a:avLst/>
-                          </a:prstGeom>
-                          <a:noFill/>
-                          <a:ln>
-                            <a:noFill/>
-                          </a:ln>
-                        </pic:spPr>
-                      </pic:pic>
-                    </a:graphicData>
-                  </a:graphic>
-                  <wp14:sizeRelH relativeFrom="margin">
-                    <wp14:pctWidth>0</wp14:pctWidth>
-                  </wp14:sizeRelH>
-                  <wp14:sizeRelV relativeFrom="margin">
-                    <wp14:pctHeight>0</wp14:pctHeight>
-                  </wp14:sizeRelV>
-                </wp:anchor>
-              </w:drawing>
-            </w:r>
-            <w:r>
-              <w:rPr>
-                <w:noProof/>
-              </w:rPr>
-              <w:drawing>
-                <wp:anchor distT="0" distB="0" distL="114300" distR="114300" simplePos="0" relativeHeight="251767808" behindDoc="0" locked="0" layoutInCell="1" allowOverlap="1" wp14:anchorId="704DBBA0" wp14:editId="3198BA65">
-                  <wp:simplePos x="0" y="0"/>
-                  <wp:positionH relativeFrom="column">
-                    <wp:posOffset>628650</wp:posOffset>
-                  </wp:positionH>
-                  <wp:positionV relativeFrom="paragraph">
-                    <wp:posOffset>132080</wp:posOffset>
-                  </wp:positionV>
-                  <wp:extent cx="781050" cy="781050"/>
-                  <wp:effectExtent l="0" t="0" r="0" b="0"/>
-                  <wp:wrapNone/>
-                  <wp:docPr id="75" name="Picture 75"/>
-                  <wp:cNvGraphicFramePr>
-                    <a:graphicFrameLocks xmlns:a="http://schemas.openxmlformats.org/drawingml/2006/main" noChangeAspect="1"/>
-                  </wp:cNvGraphicFramePr>
-                  <a:graphic xmlns:a="http://schemas.openxmlformats.org/drawingml/2006/main">
-                    <a:graphicData uri="http://schemas.openxmlformats.org/drawingml/2006/picture">
-                      <pic:pic xmlns:pic="http://schemas.openxmlformats.org/drawingml/2006/picture">
-                        <pic:nvPicPr>
-                          <pic:cNvPr id="0" name="Picture 25"/>
-                          <pic:cNvPicPr>
-                            <a:picLocks noChangeAspect="1" noChangeArrowheads="1"/>
-                          </pic:cNvPicPr>
-                        </pic:nvPicPr>
-                        <pic:blipFill>
-                          <a:blip r:embed="rId7" cstate="print">
-                            <a:extLst>
-                              <a:ext uri="{28A0092B-C50C-407E-A947-70E740481C1C}">
-                                <a14:useLocalDpi xmlns:a14="http://schemas.microsoft.com/office/drawing/2010/main" val="0"/>
-                              </a:ext>
-                            </a:extLst>
-                          </a:blip>
-                          <a:srcRect/>
-                          <a:stretch>
-                            <a:fillRect/>
-                          </a:stretch>
-                        </pic:blipFill>
-                        <pic:spPr bwMode="auto">
-                          <a:xfrm>
-                            <a:off x="0" y="0"/>
-                            <a:ext cx="781050" cy="781050"/>
-                          </a:xfrm>
-                          <a:prstGeom prst="rect">
-                            <a:avLst/>
-                          </a:prstGeom>
-                          <a:noFill/>
-                          <a:ln>
-                            <a:noFill/>
-                          </a:ln>
-                        </pic:spPr>
-                      </pic:pic>
-                    </a:graphicData>
-                  </a:graphic>
-                </wp:anchor>
-              </w:drawing>
-            </w:r>
           </w:p>
         </w:tc>
         <w:tc>
@@ -1982,7 +1229,7 @@
                           </pic:cNvPicPr>
                         </pic:nvPicPr>
                         <pic:blipFill>
-                          <a:blip r:embed="rId5">
+                          <a:blip r:embed="rId8">
                             <a:extLst>
                               <a:ext uri="{28A0092B-C50C-407E-A947-70E740481C1C}">
                                 <a14:useLocalDpi xmlns:a14="http://schemas.microsoft.com/office/drawing/2010/main" val="0"/>
@@ -2024,86 +1271,7 @@
                 <w:noProof/>
               </w:rPr>
               <w:drawing>
-                <wp:anchor distT="0" distB="0" distL="114300" distR="114300" simplePos="0" relativeHeight="251761664" behindDoc="0" locked="0" layoutInCell="1" allowOverlap="1" wp14:anchorId="490A900C" wp14:editId="14404576">
-                  <wp:simplePos x="0" y="0"/>
-                  <wp:positionH relativeFrom="column">
-                    <wp:posOffset>652780</wp:posOffset>
-                  </wp:positionH>
-                  <wp:positionV relativeFrom="paragraph">
-                    <wp:posOffset>1371600</wp:posOffset>
-                  </wp:positionV>
-                  <wp:extent cx="714375" cy="762000"/>
-                  <wp:effectExtent l="0" t="0" r="9525" b="0"/>
-                  <wp:wrapThrough wrapText="bothSides">
-                    <wp:wrapPolygon edited="0">
-                      <wp:start x="4608" y="0"/>
-                      <wp:lineTo x="5184" y="8640"/>
-                      <wp:lineTo x="0" y="17280"/>
-                      <wp:lineTo x="0" y="21060"/>
-                      <wp:lineTo x="21312" y="21060"/>
-                      <wp:lineTo x="21312" y="17280"/>
-                      <wp:lineTo x="16128" y="8640"/>
-                      <wp:lineTo x="16704" y="0"/>
-                      <wp:lineTo x="4608" y="0"/>
-                    </wp:wrapPolygon>
-                  </wp:wrapThrough>
-                  <wp:docPr id="77" name="Picture 77"/>
-                  <wp:cNvGraphicFramePr>
-                    <a:graphicFrameLocks xmlns:a="http://schemas.openxmlformats.org/drawingml/2006/main" noChangeAspect="1"/>
-                  </wp:cNvGraphicFramePr>
-                  <a:graphic xmlns:a="http://schemas.openxmlformats.org/drawingml/2006/main">
-                    <a:graphicData uri="http://schemas.openxmlformats.org/drawingml/2006/picture">
-                      <pic:pic xmlns:pic="http://schemas.openxmlformats.org/drawingml/2006/picture">
-                        <pic:nvPicPr>
-                          <pic:cNvPr id="0" name="Picture 30"/>
-                          <pic:cNvPicPr>
-                            <a:picLocks noChangeAspect="1" noChangeArrowheads="1"/>
-                          </pic:cNvPicPr>
-                        </pic:nvPicPr>
-                        <pic:blipFill>
-                          <a:blip r:embed="rId12" cstate="print">
-                            <a:extLst>
-                              <a:ext uri="{28A0092B-C50C-407E-A947-70E740481C1C}">
-                                <a14:useLocalDpi xmlns:a14="http://schemas.microsoft.com/office/drawing/2010/main" val="0"/>
-                              </a:ext>
-                            </a:extLst>
-                          </a:blip>
-                          <a:srcRect/>
-                          <a:stretch>
-                            <a:fillRect/>
-                          </a:stretch>
-                        </pic:blipFill>
-                        <pic:spPr bwMode="auto">
-                          <a:xfrm>
-                            <a:off x="0" y="0"/>
-                            <a:ext cx="714375" cy="762000"/>
-                          </a:xfrm>
-                          <a:prstGeom prst="rect">
-                            <a:avLst/>
-                          </a:prstGeom>
-                          <a:noFill/>
-                          <a:ln>
-                            <a:noFill/>
-                          </a:ln>
-                        </pic:spPr>
-                      </pic:pic>
-                    </a:graphicData>
-                  </a:graphic>
-                  <wp14:sizeRelH relativeFrom="margin">
-                    <wp14:pctWidth>0</wp14:pctWidth>
-                  </wp14:sizeRelH>
-                  <wp14:sizeRelV relativeFrom="margin">
-                    <wp14:pctHeight>0</wp14:pctHeight>
-                  </wp14:sizeRelV>
-                </wp:anchor>
-              </w:drawing>
-            </w:r>
-            <w:r>
-              <w:rPr>
-                <w:noProof/>
-              </w:rPr>
-              <w:drawing>
-                <wp:anchor distT="0" distB="0" distL="114300" distR="114300" simplePos="0" relativeHeight="251765760" behindDoc="0" locked="0" layoutInCell="1" allowOverlap="1" wp14:anchorId="34C4F03F" wp14:editId="00B57299">
+                <wp:anchor distT="0" distB="0" distL="114300" distR="114300" simplePos="0" relativeHeight="251765760" behindDoc="0" locked="0" layoutInCell="1" allowOverlap="1" wp14:anchorId="34C4F03F" wp14:editId="4A993925">
                   <wp:simplePos x="0" y="0"/>
                   <wp:positionH relativeFrom="column">
                     <wp:posOffset>784860</wp:posOffset>
@@ -2128,7 +1296,7 @@
                           </pic:cNvPicPr>
                         </pic:nvPicPr>
                         <pic:blipFill>
-                          <a:blip r:embed="rId5">
+                          <a:blip r:embed="rId8">
                             <a:extLst>
                               <a:ext uri="{28A0092B-C50C-407E-A947-70E740481C1C}">
                                 <a14:useLocalDpi xmlns:a14="http://schemas.microsoft.com/office/drawing/2010/main" val="0"/>
@@ -2195,7 +1363,7 @@
                           </pic:cNvPicPr>
                         </pic:nvPicPr>
                         <pic:blipFill>
-                          <a:blip r:embed="rId5">
+                          <a:blip r:embed="rId8">
                             <a:extLst>
                               <a:ext uri="{28A0092B-C50C-407E-A947-70E740481C1C}">
                                 <a14:useLocalDpi xmlns:a14="http://schemas.microsoft.com/office/drawing/2010/main" val="0"/>
@@ -2232,75 +1400,6 @@
                 </wp:anchor>
               </w:drawing>
             </w:r>
-            <w:r>
-              <w:rPr>
-                <w:noProof/>
-              </w:rPr>
-              <w:drawing>
-                <wp:anchor distT="0" distB="0" distL="114300" distR="114300" simplePos="0" relativeHeight="251760640" behindDoc="0" locked="0" layoutInCell="1" allowOverlap="1" wp14:anchorId="3BB81537" wp14:editId="525BF210">
-                  <wp:simplePos x="0" y="0"/>
-                  <wp:positionH relativeFrom="column">
-                    <wp:posOffset>272415</wp:posOffset>
-                  </wp:positionH>
-                  <wp:positionV relativeFrom="paragraph">
-                    <wp:posOffset>107315</wp:posOffset>
-                  </wp:positionV>
-                  <wp:extent cx="1543050" cy="808883"/>
-                  <wp:effectExtent l="0" t="0" r="0" b="0"/>
-                  <wp:wrapThrough wrapText="bothSides">
-                    <wp:wrapPolygon edited="0">
-                      <wp:start x="0" y="0"/>
-                      <wp:lineTo x="0" y="20870"/>
-                      <wp:lineTo x="21333" y="20870"/>
-                      <wp:lineTo x="21333" y="0"/>
-                      <wp:lineTo x="0" y="0"/>
-                    </wp:wrapPolygon>
-                  </wp:wrapThrough>
-                  <wp:docPr id="80" name="Picture 80"/>
-                  <wp:cNvGraphicFramePr>
-                    <a:graphicFrameLocks xmlns:a="http://schemas.openxmlformats.org/drawingml/2006/main" noChangeAspect="1"/>
-                  </wp:cNvGraphicFramePr>
-                  <a:graphic xmlns:a="http://schemas.openxmlformats.org/drawingml/2006/main">
-                    <a:graphicData uri="http://schemas.openxmlformats.org/drawingml/2006/picture">
-                      <pic:pic xmlns:pic="http://schemas.openxmlformats.org/drawingml/2006/picture">
-                        <pic:nvPicPr>
-                          <pic:cNvPr id="0" name="Picture 23"/>
-                          <pic:cNvPicPr>
-                            <a:picLocks noChangeAspect="1" noChangeArrowheads="1"/>
-                          </pic:cNvPicPr>
-                        </pic:nvPicPr>
-                        <pic:blipFill>
-                          <a:blip r:embed="rId13" cstate="print">
-                            <a:extLst>
-                              <a:ext uri="{28A0092B-C50C-407E-A947-70E740481C1C}">
-                                <a14:useLocalDpi xmlns:a14="http://schemas.microsoft.com/office/drawing/2010/main" val="0"/>
-                              </a:ext>
-                            </a:extLst>
-                          </a:blip>
-                          <a:srcRect/>
-                          <a:stretch>
-                            <a:fillRect/>
-                          </a:stretch>
-                        </pic:blipFill>
-                        <pic:spPr bwMode="auto">
-                          <a:xfrm>
-                            <a:off x="0" y="0"/>
-                            <a:ext cx="1543050" cy="808883"/>
-                          </a:xfrm>
-                          <a:prstGeom prst="rect">
-                            <a:avLst/>
-                          </a:prstGeom>
-                          <a:noFill/>
-                          <a:ln>
-                            <a:noFill/>
-                          </a:ln>
-                        </pic:spPr>
-                      </pic:pic>
-                    </a:graphicData>
-                  </a:graphic>
-                </wp:anchor>
-              </w:drawing>
-            </w:r>
           </w:p>
         </w:tc>
         <w:tc>
@@ -2425,7 +1524,6 @@
               <w:rPr>
                 <w:rFonts w:ascii="Segoe UI" w:hAnsi="Segoe UI" w:cs="Segoe UI"/>
               </w:rPr>
-              <w:lastRenderedPageBreak/>
               <w:t>Data Source</w:t>
             </w:r>
           </w:p>
@@ -2505,6 +1603,7 @@
                 <w:rFonts w:ascii="Segoe UI" w:hAnsi="Segoe UI" w:cs="Segoe UI"/>
                 <w:noProof/>
               </w:rPr>
+              <w:lastRenderedPageBreak/>
               <w:drawing>
                 <wp:anchor distT="0" distB="0" distL="114300" distR="114300" simplePos="0" relativeHeight="251785216" behindDoc="0" locked="0" layoutInCell="1" allowOverlap="1" wp14:anchorId="5C509485" wp14:editId="7BE592DD">
                   <wp:simplePos x="0" y="0"/>
@@ -2531,7 +1630,7 @@
                           </pic:cNvPicPr>
                         </pic:nvPicPr>
                         <pic:blipFill>
-                          <a:blip r:embed="rId5">
+                          <a:blip r:embed="rId8">
                             <a:extLst>
                               <a:ext uri="{28A0092B-C50C-407E-A947-70E740481C1C}">
                                 <a14:useLocalDpi xmlns:a14="http://schemas.microsoft.com/office/drawing/2010/main" val="0"/>
@@ -2615,7 +1714,7 @@
                           </pic:cNvPicPr>
                         </pic:nvPicPr>
                         <pic:blipFill>
-                          <a:blip r:embed="rId14" cstate="print">
+                          <a:blip r:embed="rId9" cstate="print">
                             <a:extLst>
                               <a:ext uri="{28A0092B-C50C-407E-A947-70E740481C1C}">
                                 <a14:useLocalDpi xmlns:a14="http://schemas.microsoft.com/office/drawing/2010/main" val="0"/>
@@ -2699,7 +1798,7 @@
                           </pic:cNvPicPr>
                         </pic:nvPicPr>
                         <pic:blipFill>
-                          <a:blip r:embed="rId5">
+                          <a:blip r:embed="rId8">
                             <a:extLst>
                               <a:ext uri="{28A0092B-C50C-407E-A947-70E740481C1C}">
                                 <a14:useLocalDpi xmlns:a14="http://schemas.microsoft.com/office/drawing/2010/main" val="0"/>
@@ -2789,7 +1888,7 @@
                           </pic:cNvPicPr>
                         </pic:nvPicPr>
                         <pic:blipFill>
-                          <a:blip r:embed="rId15" cstate="print">
+                          <a:blip r:embed="rId10" cstate="print">
                             <a:extLst>
                               <a:ext uri="{28A0092B-C50C-407E-A947-70E740481C1C}">
                                 <a14:useLocalDpi xmlns:a14="http://schemas.microsoft.com/office/drawing/2010/main" val="0"/>
@@ -2891,7 +1990,7 @@
                           </pic:cNvPicPr>
                         </pic:nvPicPr>
                         <pic:blipFill>
-                          <a:blip r:embed="rId16" cstate="print">
+                          <a:blip r:embed="rId11" cstate="print">
                             <a:extLst>
                               <a:ext uri="{28A0092B-C50C-407E-A947-70E740481C1C}">
                                 <a14:useLocalDpi xmlns:a14="http://schemas.microsoft.com/office/drawing/2010/main" val="0"/>
@@ -2961,7 +2060,7 @@
                           </pic:cNvPicPr>
                         </pic:nvPicPr>
                         <pic:blipFill>
-                          <a:blip r:embed="rId5">
+                          <a:blip r:embed="rId8">
                             <a:extLst>
                               <a:ext uri="{28A0092B-C50C-407E-A947-70E740481C1C}">
                                 <a14:useLocalDpi xmlns:a14="http://schemas.microsoft.com/office/drawing/2010/main" val="0"/>
@@ -3045,7 +2144,7 @@
                           </pic:cNvPicPr>
                         </pic:nvPicPr>
                         <pic:blipFill>
-                          <a:blip r:embed="rId10" cstate="print">
+                          <a:blip r:embed="rId12" cstate="print">
                             <a:extLst>
                               <a:ext uri="{28A0092B-C50C-407E-A947-70E740481C1C}">
                                 <a14:useLocalDpi xmlns:a14="http://schemas.microsoft.com/office/drawing/2010/main" val="0"/>
@@ -3152,7 +2251,7 @@
                           </pic:cNvPicPr>
                         </pic:nvPicPr>
                         <pic:blipFill>
-                          <a:blip r:embed="rId5">
+                          <a:blip r:embed="rId8">
                             <a:extLst>
                               <a:ext uri="{28A0092B-C50C-407E-A947-70E740481C1C}">
                                 <a14:useLocalDpi xmlns:a14="http://schemas.microsoft.com/office/drawing/2010/main" val="0"/>
@@ -3220,7 +2319,7 @@
                           </pic:cNvPicPr>
                         </pic:nvPicPr>
                         <pic:blipFill>
-                          <a:blip r:embed="rId5">
+                          <a:blip r:embed="rId8">
                             <a:extLst>
                               <a:ext uri="{28A0092B-C50C-407E-A947-70E740481C1C}">
                                 <a14:useLocalDpi xmlns:a14="http://schemas.microsoft.com/office/drawing/2010/main" val="0"/>
@@ -3288,7 +2387,7 @@
                           </pic:cNvPicPr>
                         </pic:nvPicPr>
                         <pic:blipFill>
-                          <a:blip r:embed="rId17">
+                          <a:blip r:embed="rId13">
                             <a:extLst>
                               <a:ext uri="{28A0092B-C50C-407E-A947-70E740481C1C}">
                                 <a14:useLocalDpi xmlns:a14="http://schemas.microsoft.com/office/drawing/2010/main" val="0"/>
@@ -3356,7 +2455,7 @@
                           </pic:cNvPicPr>
                         </pic:nvPicPr>
                         <pic:blipFill>
-                          <a:blip r:embed="rId18" cstate="print">
+                          <a:blip r:embed="rId14" cstate="print">
                             <a:extLst>
                               <a:ext uri="{28A0092B-C50C-407E-A947-70E740481C1C}">
                                 <a14:useLocalDpi xmlns:a14="http://schemas.microsoft.com/office/drawing/2010/main" val="0"/>
@@ -3418,7 +2517,7 @@
                           </pic:cNvPicPr>
                         </pic:nvPicPr>
                         <pic:blipFill>
-                          <a:blip r:embed="rId5">
+                          <a:blip r:embed="rId8">
                             <a:extLst>
                               <a:ext uri="{28A0092B-C50C-407E-A947-70E740481C1C}">
                                 <a14:useLocalDpi xmlns:a14="http://schemas.microsoft.com/office/drawing/2010/main" val="0"/>
@@ -3486,7 +2585,7 @@
                           </pic:cNvPicPr>
                         </pic:nvPicPr>
                         <pic:blipFill>
-                          <a:blip r:embed="rId5">
+                          <a:blip r:embed="rId8">
                             <a:extLst>
                               <a:ext uri="{28A0092B-C50C-407E-A947-70E740481C1C}">
                                 <a14:useLocalDpi xmlns:a14="http://schemas.microsoft.com/office/drawing/2010/main" val="0"/>
@@ -3554,7 +2653,7 @@
                           </pic:cNvPicPr>
                         </pic:nvPicPr>
                         <pic:blipFill>
-                          <a:blip r:embed="rId5">
+                          <a:blip r:embed="rId8">
                             <a:extLst>
                               <a:ext uri="{28A0092B-C50C-407E-A947-70E740481C1C}">
                                 <a14:useLocalDpi xmlns:a14="http://schemas.microsoft.com/office/drawing/2010/main" val="0"/>
@@ -3622,7 +2721,7 @@
                           </pic:cNvPicPr>
                         </pic:nvPicPr>
                         <pic:blipFill>
-                          <a:blip r:embed="rId5">
+                          <a:blip r:embed="rId8">
                             <a:extLst>
                               <a:ext uri="{28A0092B-C50C-407E-A947-70E740481C1C}">
                                 <a14:useLocalDpi xmlns:a14="http://schemas.microsoft.com/office/drawing/2010/main" val="0"/>
@@ -3690,7 +2789,7 @@
                           </pic:cNvPicPr>
                         </pic:nvPicPr>
                         <pic:blipFill>
-                          <a:blip r:embed="rId5">
+                          <a:blip r:embed="rId8">
                             <a:extLst>
                               <a:ext uri="{28A0092B-C50C-407E-A947-70E740481C1C}">
                                 <a14:useLocalDpi xmlns:a14="http://schemas.microsoft.com/office/drawing/2010/main" val="0"/>
@@ -3758,7 +2857,7 @@
                           </pic:cNvPicPr>
                         </pic:nvPicPr>
                         <pic:blipFill>
-                          <a:blip r:embed="rId5">
+                          <a:blip r:embed="rId8">
                             <a:extLst>
                               <a:ext uri="{28A0092B-C50C-407E-A947-70E740481C1C}">
                                 <a14:useLocalDpi xmlns:a14="http://schemas.microsoft.com/office/drawing/2010/main" val="0"/>
@@ -3826,7 +2925,7 @@
                           </pic:cNvPicPr>
                         </pic:nvPicPr>
                         <pic:blipFill>
-                          <a:blip r:embed="rId5">
+                          <a:blip r:embed="rId8">
                             <a:extLst>
                               <a:ext uri="{28A0092B-C50C-407E-A947-70E740481C1C}">
                                 <a14:useLocalDpi xmlns:a14="http://schemas.microsoft.com/office/drawing/2010/main" val="0"/>
@@ -3894,7 +2993,7 @@
                           </pic:cNvPicPr>
                         </pic:nvPicPr>
                         <pic:blipFill>
-                          <a:blip r:embed="rId5">
+                          <a:blip r:embed="rId8">
                             <a:extLst>
                               <a:ext uri="{28A0092B-C50C-407E-A947-70E740481C1C}">
                                 <a14:useLocalDpi xmlns:a14="http://schemas.microsoft.com/office/drawing/2010/main" val="0"/>
@@ -3981,7 +3080,7 @@
                           </pic:cNvPicPr>
                         </pic:nvPicPr>
                         <pic:blipFill>
-                          <a:blip r:embed="rId19" cstate="print">
+                          <a:blip r:embed="rId15" cstate="print">
                             <a:extLst>
                               <a:ext uri="{28A0092B-C50C-407E-A947-70E740481C1C}">
                                 <a14:useLocalDpi xmlns:a14="http://schemas.microsoft.com/office/drawing/2010/main" val="0"/>
@@ -4043,7 +3142,7 @@
                           </pic:cNvPicPr>
                         </pic:nvPicPr>
                         <pic:blipFill>
-                          <a:blip r:embed="rId9" cstate="print">
+                          <a:blip r:embed="rId16" cstate="print">
                             <a:extLst>
                               <a:ext uri="{28A0092B-C50C-407E-A947-70E740481C1C}">
                                 <a14:useLocalDpi xmlns:a14="http://schemas.microsoft.com/office/drawing/2010/main" val="0"/>
@@ -4134,7 +3233,7 @@
                           </pic:cNvPicPr>
                         </pic:nvPicPr>
                         <pic:blipFill>
-                          <a:blip r:embed="rId20" cstate="print">
+                          <a:blip r:embed="rId17" cstate="print">
                             <a:extLst>
                               <a:ext uri="{28A0092B-C50C-407E-A947-70E740481C1C}">
                                 <a14:useLocalDpi xmlns:a14="http://schemas.microsoft.com/office/drawing/2010/main" val="0"/>
@@ -4210,7 +3309,7 @@
                           </pic:cNvPicPr>
                         </pic:nvPicPr>
                         <pic:blipFill>
-                          <a:blip r:embed="rId21">
+                          <a:blip r:embed="rId18">
                             <a:extLst>
                               <a:ext uri="{28A0092B-C50C-407E-A947-70E740481C1C}">
                                 <a14:useLocalDpi xmlns:a14="http://schemas.microsoft.com/office/drawing/2010/main" val="0"/>
@@ -4281,7 +3380,7 @@
                           </pic:cNvPicPr>
                         </pic:nvPicPr>
                         <pic:blipFill>
-                          <a:blip r:embed="rId12" cstate="print">
+                          <a:blip r:embed="rId19" cstate="print">
                             <a:extLst>
                               <a:ext uri="{28A0092B-C50C-407E-A947-70E740481C1C}">
                                 <a14:useLocalDpi xmlns:a14="http://schemas.microsoft.com/office/drawing/2010/main" val="0"/>
@@ -4349,7 +3448,7 @@
                           </pic:cNvPicPr>
                         </pic:nvPicPr>
                         <pic:blipFill>
-                          <a:blip r:embed="rId8" cstate="print">
+                          <a:blip r:embed="rId20" cstate="print">
                             <a:extLst>
                               <a:ext uri="{28A0092B-C50C-407E-A947-70E740481C1C}">
                                 <a14:useLocalDpi xmlns:a14="http://schemas.microsoft.com/office/drawing/2010/main" val="0"/>
@@ -4411,7 +3510,7 @@
                           </pic:cNvPicPr>
                         </pic:nvPicPr>
                         <pic:blipFill>
-                          <a:blip r:embed="rId5">
+                          <a:blip r:embed="rId8">
                             <a:extLst>
                               <a:ext uri="{28A0092B-C50C-407E-A947-70E740481C1C}">
                                 <a14:useLocalDpi xmlns:a14="http://schemas.microsoft.com/office/drawing/2010/main" val="0"/>
@@ -4505,7 +3604,7 @@
                           </pic:cNvPicPr>
                         </pic:nvPicPr>
                         <pic:blipFill>
-                          <a:blip r:embed="rId22" cstate="print">
+                          <a:blip r:embed="rId21" cstate="print">
                             <a:extLst>
                               <a:ext uri="{28A0092B-C50C-407E-A947-70E740481C1C}">
                                 <a14:useLocalDpi xmlns:a14="http://schemas.microsoft.com/office/drawing/2010/main" val="0"/>
@@ -4555,6 +3654,56 @@
     </w:sectPr>
   </w:body>
 </w:document>
+</file>
+
+<file path=word/endnotes.xml><?xml version="1.0" encoding="utf-8"?>
+<w:endnotes xmlns:wpc="http://schemas.microsoft.com/office/word/2010/wordprocessingCanvas" xmlns:cx="http://schemas.microsoft.com/office/drawing/2014/chartex" xmlns:cx1="http://schemas.microsoft.com/office/drawing/2015/9/8/chartex" xmlns:cx2="http://schemas.microsoft.com/office/drawing/2015/10/21/chartex" xmlns:cx3="http://schemas.microsoft.com/office/drawing/2016/5/9/chartex" xmlns:cx4="http://schemas.microsoft.com/office/drawing/2016/5/10/chartex" xmlns:cx5="http://schemas.microsoft.com/office/drawing/2016/5/11/chartex" xmlns:cx6="http://schemas.microsoft.com/office/drawing/2016/5/12/chartex" xmlns:cx7="http://schemas.microsoft.com/office/drawing/2016/5/13/chartex" xmlns:cx8="http://schemas.microsoft.com/office/drawing/2016/5/14/chartex" xmlns:mc="http://schemas.openxmlformats.org/markup-compatibility/2006" xmlns:aink="http://schemas.microsoft.com/office/drawing/2016/ink" xmlns:am3d="http://schemas.microsoft.com/office/drawing/2017/model3d" xmlns:o="urn:schemas-microsoft-com:office:office" xmlns:r="http://schemas.openxmlformats.org/officeDocument/2006/relationships" xmlns:m="http://schemas.openxmlformats.org/officeDocument/2006/math" xmlns:v="urn:schemas-microsoft-com:vml" xmlns:wp14="http://schemas.microsoft.com/office/word/2010/wordprocessingDrawing" xmlns:wp="http://schemas.openxmlformats.org/drawingml/2006/wordprocessingDrawing" xmlns:w10="urn:schemas-microsoft-com:office:word" xmlns:w="http://schemas.openxmlformats.org/wordprocessingml/2006/main" xmlns:w14="http://schemas.microsoft.com/office/word/2010/wordml" xmlns:w15="http://schemas.microsoft.com/office/word/2012/wordml" xmlns:w16cid="http://schemas.microsoft.com/office/word/2016/wordml/cid" xmlns:w16se="http://schemas.microsoft.com/office/word/2015/wordml/symex" xmlns:wpg="http://schemas.microsoft.com/office/word/2010/wordprocessingGroup" xmlns:wpi="http://schemas.microsoft.com/office/word/2010/wordprocessingInk" xmlns:wne="http://schemas.microsoft.com/office/word/2006/wordml" xmlns:wps="http://schemas.microsoft.com/office/word/2010/wordprocessingShape" mc:Ignorable="w14 w15 w16se w16cid wp14">
+  <w:endnote w:type="separator" w:id="-1">
+    <w:p>
+      <w:pPr>
+        <w:spacing w:after="0" w:line="240" w:lineRule="auto"/>
+      </w:pPr>
+      <w:r>
+        <w:separator/>
+      </w:r>
+    </w:p>
+  </w:endnote>
+  <w:endnote w:type="continuationSeparator" w:id="0">
+    <w:p>
+      <w:pPr>
+        <w:spacing w:after="0" w:line="240" w:lineRule="auto"/>
+      </w:pPr>
+      <w:r>
+        <w:continuationSeparator/>
+      </w:r>
+    </w:p>
+  </w:endnote>
+</w:endnotes>
+</file>
+
+<file path=word/footnotes.xml><?xml version="1.0" encoding="utf-8"?>
+<w:footnotes xmlns:wpc="http://schemas.microsoft.com/office/word/2010/wordprocessingCanvas" xmlns:cx="http://schemas.microsoft.com/office/drawing/2014/chartex" xmlns:cx1="http://schemas.microsoft.com/office/drawing/2015/9/8/chartex" xmlns:cx2="http://schemas.microsoft.com/office/drawing/2015/10/21/chartex" xmlns:cx3="http://schemas.microsoft.com/office/drawing/2016/5/9/chartex" xmlns:cx4="http://schemas.microsoft.com/office/drawing/2016/5/10/chartex" xmlns:cx5="http://schemas.microsoft.com/office/drawing/2016/5/11/chartex" xmlns:cx6="http://schemas.microsoft.com/office/drawing/2016/5/12/chartex" xmlns:cx7="http://schemas.microsoft.com/office/drawing/2016/5/13/chartex" xmlns:cx8="http://schemas.microsoft.com/office/drawing/2016/5/14/chartex" xmlns:mc="http://schemas.openxmlformats.org/markup-compatibility/2006" xmlns:aink="http://schemas.microsoft.com/office/drawing/2016/ink" xmlns:am3d="http://schemas.microsoft.com/office/drawing/2017/model3d" xmlns:o="urn:schemas-microsoft-com:office:office" xmlns:r="http://schemas.openxmlformats.org/officeDocument/2006/relationships" xmlns:m="http://schemas.openxmlformats.org/officeDocument/2006/math" xmlns:v="urn:schemas-microsoft-com:vml" xmlns:wp14="http://schemas.microsoft.com/office/word/2010/wordprocessingDrawing" xmlns:wp="http://schemas.openxmlformats.org/drawingml/2006/wordprocessingDrawing" xmlns:w10="urn:schemas-microsoft-com:office:word" xmlns:w="http://schemas.openxmlformats.org/wordprocessingml/2006/main" xmlns:w14="http://schemas.microsoft.com/office/word/2010/wordml" xmlns:w15="http://schemas.microsoft.com/office/word/2012/wordml" xmlns:w16cid="http://schemas.microsoft.com/office/word/2016/wordml/cid" xmlns:w16se="http://schemas.microsoft.com/office/word/2015/wordml/symex" xmlns:wpg="http://schemas.microsoft.com/office/word/2010/wordprocessingGroup" xmlns:wpi="http://schemas.microsoft.com/office/word/2010/wordprocessingInk" xmlns:wne="http://schemas.microsoft.com/office/word/2006/wordml" xmlns:wps="http://schemas.microsoft.com/office/word/2010/wordprocessingShape" mc:Ignorable="w14 w15 w16se w16cid wp14">
+  <w:footnote w:type="separator" w:id="-1">
+    <w:p>
+      <w:pPr>
+        <w:spacing w:after="0" w:line="240" w:lineRule="auto"/>
+      </w:pPr>
+      <w:r>
+        <w:separator/>
+      </w:r>
+    </w:p>
+  </w:footnote>
+  <w:footnote w:type="continuationSeparator" w:id="0">
+    <w:p>
+      <w:pPr>
+        <w:spacing w:after="0" w:line="240" w:lineRule="auto"/>
+      </w:pPr>
+      <w:r>
+        <w:continuationSeparator/>
+      </w:r>
+    </w:p>
+  </w:footnote>
+</w:footnotes>
 </file>
 
 <file path=word/numbering.xml><?xml version="1.0" encoding="utf-8"?>

</xml_diff>